<commit_message>
UPDATE TO VERSION 0.4.2.15
</commit_message>
<xml_diff>
--- a/oceanbase/doc/ObObj序列化格式与扩展字段语义.docx
+++ b/oceanbase/doc/ObObj序列化格式与扩展字段语义.docx
@@ -1357,7 +1357,46 @@
         <w:t>。</w:t>
       </w:r>
     </w:p>
-    <w:p/>
+    <w:p>
+      <w:r>
+        <w:rPr>
+          <w:rFonts w:hint="eastAsia"/>
+        </w:rPr>
+        <w:t>ObBoolType</w:t>
+      </w:r>
+      <w:r>
+        <w:rPr>
+          <w:rFonts w:hint="eastAsia"/>
+        </w:rPr>
+        <w:tab/>
+      </w:r>
+      <w:r>
+        <w:rPr>
+          <w:rFonts w:hint="eastAsia"/>
+        </w:rPr>
+        <w:tab/>
+      </w:r>
+      <w:r>
+        <w:rPr>
+          <w:rFonts w:hint="eastAsia"/>
+        </w:rPr>
+        <w:tab/>
+      </w:r>
+      <w:r>
+        <w:rPr>
+          <w:rFonts w:hint="eastAsia"/>
+        </w:rPr>
+        <w:t>：布尔类型。</w:t>
+      </w:r>
+    </w:p>
+    <w:p>
+      <w:r>
+        <w:rPr>
+          <w:rFonts w:hint="eastAsia"/>
+        </w:rPr>
+        <w:t xml:space="preserve"> </w:t>
+      </w:r>
+    </w:p>
     <w:p>
       <w:pPr>
         <w:pStyle w:val="4"/>
@@ -1652,6 +1691,7 @@
         <w:rPr>
           <w:rFonts w:hint="eastAsia"/>
         </w:rPr>
+        <w:lastRenderedPageBreak/>
         <w:t xml:space="preserve">  </w:t>
       </w:r>
       <w:r>
@@ -2063,9 +2103,6 @@
           <w:numId w:val="2"/>
         </w:numPr>
         <w:ind w:firstLineChars="0"/>
-        <w:rPr>
-          <w:rFonts w:hint="eastAsia"/>
-        </w:rPr>
       </w:pPr>
       <w:r>
         <w:rPr>
@@ -2094,6 +2131,22 @@
           <w:rFonts w:hint="eastAsia"/>
         </w:rPr>
         <w:tab/>
+      </w:r>
+    </w:p>
+    <w:p>
+      <w:pPr>
+        <w:pStyle w:val="a7"/>
+        <w:numPr>
+          <w:ilvl w:val="0"/>
+          <w:numId w:val="2"/>
+        </w:numPr>
+        <w:ind w:firstLineChars="0"/>
+      </w:pPr>
+      <w:r>
+        <w:rPr>
+          <w:rFonts w:hint="eastAsia"/>
+        </w:rPr>
+        <w:t>ObBool</w:t>
       </w:r>
     </w:p>
     <w:p>
@@ -6967,7 +7020,6 @@
         </w:drawing>
       </w:r>
     </w:p>
-    <w:p/>
     <w:p>
       <w:r>
         <w:rPr>
@@ -6975,370 +7027,35 @@
         </w:rPr>
         <w:drawing>
           <wp:inline distT="0" distB="0" distL="0" distR="0">
-            <wp:extent cx="5274310" cy="1924146"/>
-            <wp:effectExtent l="0" t="0" r="2540" b="0"/>
-            <wp:docPr id="9" name="对象 4"/>
-            <wp:cNvGraphicFramePr/>
+            <wp:extent cx="5274310" cy="1986280"/>
+            <wp:effectExtent l="19050" t="0" r="2540" b="0"/>
+            <wp:docPr id="1" name="图片 0" descr="bool.JPG"/>
+            <wp:cNvGraphicFramePr>
+              <a:graphicFrameLocks xmlns:a="http://schemas.openxmlformats.org/drawingml/2006/main" noChangeAspect="1"/>
+            </wp:cNvGraphicFramePr>
             <a:graphic xmlns:a="http://schemas.openxmlformats.org/drawingml/2006/main">
-              <a:graphicData uri="http://schemas.openxmlformats.org/drawingml/2006/lockedCanvas">
-                <lc:lockedCanvas xmlns:lc="http://schemas.openxmlformats.org/drawingml/2006/lockedCanvas">
-                  <a:nvGrpSpPr>
-                    <a:cNvPr id="0" name=""/>
-                    <a:cNvGrpSpPr/>
-                  </a:nvGrpSpPr>
-                  <a:grpSpPr>
+              <a:graphicData uri="http://schemas.openxmlformats.org/drawingml/2006/picture">
+                <pic:pic xmlns:pic="http://schemas.openxmlformats.org/drawingml/2006/picture">
+                  <pic:nvPicPr>
+                    <pic:cNvPr id="0" name="bool.JPG"/>
+                    <pic:cNvPicPr/>
+                  </pic:nvPicPr>
+                  <pic:blipFill>
+                    <a:blip r:embed="rId19"/>
+                    <a:stretch>
+                      <a:fillRect/>
+                    </a:stretch>
+                  </pic:blipFill>
+                  <pic:spPr>
                     <a:xfrm>
                       <a:off x="0" y="0"/>
-                      <a:ext cx="6474850" cy="2361943"/>
-                      <a:chOff x="1478551" y="857232"/>
-                      <a:chExt cx="6474850" cy="2361943"/>
+                      <a:ext cx="5274310" cy="1986280"/>
                     </a:xfrm>
-                  </a:grpSpPr>
-                  <a:pic>
-                    <a:nvPicPr>
-                      <a:cNvPr id="8" name="table"/>
-                      <a:cNvPicPr>
-                        <a:picLocks noChangeAspect="1"/>
-                      </a:cNvPicPr>
-                    </a:nvPicPr>
-                    <a:blipFill>
-                      <a:blip r:embed="rId19"/>
-                      <a:stretch>
-                        <a:fillRect/>
-                      </a:stretch>
-                    </a:blipFill>
-                    <a:spPr>
-                      <a:xfrm>
-                        <a:off x="3121622" y="1545820"/>
-                        <a:ext cx="4810161" cy="512108"/>
-                      </a:xfrm>
-                      <a:prstGeom prst="rect">
-                        <a:avLst/>
-                      </a:prstGeom>
-                    </a:spPr>
-                  </a:pic>
-                  <a:sp>
-                    <a:nvSpPr>
-                      <a:cNvPr id="5" name="TextBox 4"/>
-                      <a:cNvSpPr txBox="1"/>
-                    </a:nvSpPr>
-                    <a:spPr>
-                      <a:xfrm>
-                        <a:off x="1478551" y="1557962"/>
-                        <a:ext cx="1236061" cy="369332"/>
-                      </a:xfrm>
-                      <a:prstGeom prst="rect">
-                        <a:avLst/>
-                      </a:prstGeom>
-                      <a:noFill/>
-                    </a:spPr>
-                    <a:txSp>
-                      <a:txBody>
-                        <a:bodyPr wrap="square" rtlCol="0">
-                          <a:spAutoFit/>
-                        </a:bodyPr>
-                        <a:lstStyle>
-                          <a:defPPr>
-                            <a:defRPr lang="zh-CN"/>
-                          </a:defPPr>
-                          <a:lvl1pPr marL="0" algn="l" defTabSz="914400" rtl="0" eaLnBrk="1" latinLnBrk="0" hangingPunct="1">
-                            <a:defRPr sz="1800" kern="1200">
-                              <a:solidFill>
-                                <a:schemeClr val="tx1"/>
-                              </a:solidFill>
-                              <a:latin typeface="+mn-lt"/>
-                              <a:ea typeface="+mn-ea"/>
-                              <a:cs typeface="+mn-cs"/>
-                            </a:defRPr>
-                          </a:lvl1pPr>
-                          <a:lvl2pPr marL="457200" algn="l" defTabSz="914400" rtl="0" eaLnBrk="1" latinLnBrk="0" hangingPunct="1">
-                            <a:defRPr sz="1800" kern="1200">
-                              <a:solidFill>
-                                <a:schemeClr val="tx1"/>
-                              </a:solidFill>
-                              <a:latin typeface="+mn-lt"/>
-                              <a:ea typeface="+mn-ea"/>
-                              <a:cs typeface="+mn-cs"/>
-                            </a:defRPr>
-                          </a:lvl2pPr>
-                          <a:lvl3pPr marL="914400" algn="l" defTabSz="914400" rtl="0" eaLnBrk="1" latinLnBrk="0" hangingPunct="1">
-                            <a:defRPr sz="1800" kern="1200">
-                              <a:solidFill>
-                                <a:schemeClr val="tx1"/>
-                              </a:solidFill>
-                              <a:latin typeface="+mn-lt"/>
-                              <a:ea typeface="+mn-ea"/>
-                              <a:cs typeface="+mn-cs"/>
-                            </a:defRPr>
-                          </a:lvl3pPr>
-                          <a:lvl4pPr marL="1371600" algn="l" defTabSz="914400" rtl="0" eaLnBrk="1" latinLnBrk="0" hangingPunct="1">
-                            <a:defRPr sz="1800" kern="1200">
-                              <a:solidFill>
-                                <a:schemeClr val="tx1"/>
-                              </a:solidFill>
-                              <a:latin typeface="+mn-lt"/>
-                              <a:ea typeface="+mn-ea"/>
-                              <a:cs typeface="+mn-cs"/>
-                            </a:defRPr>
-                          </a:lvl4pPr>
-                          <a:lvl5pPr marL="1828800" algn="l" defTabSz="914400" rtl="0" eaLnBrk="1" latinLnBrk="0" hangingPunct="1">
-                            <a:defRPr sz="1800" kern="1200">
-                              <a:solidFill>
-                                <a:schemeClr val="tx1"/>
-                              </a:solidFill>
-                              <a:latin typeface="+mn-lt"/>
-                              <a:ea typeface="+mn-ea"/>
-                              <a:cs typeface="+mn-cs"/>
-                            </a:defRPr>
-                          </a:lvl5pPr>
-                          <a:lvl6pPr marL="2286000" algn="l" defTabSz="914400" rtl="0" eaLnBrk="1" latinLnBrk="0" hangingPunct="1">
-                            <a:defRPr sz="1800" kern="1200">
-                              <a:solidFill>
-                                <a:schemeClr val="tx1"/>
-                              </a:solidFill>
-                              <a:latin typeface="+mn-lt"/>
-                              <a:ea typeface="+mn-ea"/>
-                              <a:cs typeface="+mn-cs"/>
-                            </a:defRPr>
-                          </a:lvl6pPr>
-                          <a:lvl7pPr marL="2743200" algn="l" defTabSz="914400" rtl="0" eaLnBrk="1" latinLnBrk="0" hangingPunct="1">
-                            <a:defRPr sz="1800" kern="1200">
-                              <a:solidFill>
-                                <a:schemeClr val="tx1"/>
-                              </a:solidFill>
-                              <a:latin typeface="+mn-lt"/>
-                              <a:ea typeface="+mn-ea"/>
-                              <a:cs typeface="+mn-cs"/>
-                            </a:defRPr>
-                          </a:lvl7pPr>
-                          <a:lvl8pPr marL="3200400" algn="l" defTabSz="914400" rtl="0" eaLnBrk="1" latinLnBrk="0" hangingPunct="1">
-                            <a:defRPr sz="1800" kern="1200">
-                              <a:solidFill>
-                                <a:schemeClr val="tx1"/>
-                              </a:solidFill>
-                              <a:latin typeface="+mn-lt"/>
-                              <a:ea typeface="+mn-ea"/>
-                              <a:cs typeface="+mn-cs"/>
-                            </a:defRPr>
-                          </a:lvl8pPr>
-                          <a:lvl9pPr marL="3657600" algn="l" defTabSz="914400" rtl="0" eaLnBrk="1" latinLnBrk="0" hangingPunct="1">
-                            <a:defRPr sz="1800" kern="1200">
-                              <a:solidFill>
-                                <a:schemeClr val="tx1"/>
-                              </a:solidFill>
-                              <a:latin typeface="+mn-lt"/>
-                              <a:ea typeface="+mn-ea"/>
-                              <a:cs typeface="+mn-cs"/>
-                            </a:defRPr>
-                          </a:lvl9pPr>
-                        </a:lstStyle>
-                        <a:p>
-                          <a:r>
-                            <a:rPr lang="zh-CN" altLang="en-US" dirty="0" smtClean="0"/>
-                            <a:t>目前保留</a:t>
-                          </a:r>
-                          <a:endParaRPr lang="zh-CN" altLang="en-US" dirty="0"/>
-                        </a:p>
-                      </a:txBody>
-                      <a:useSpRect/>
-                    </a:txSp>
-                  </a:sp>
-                  <a:pic>
-                    <a:nvPicPr>
-                      <a:cNvPr id="10" name="table"/>
-                      <a:cNvPicPr>
-                        <a:picLocks noChangeAspect="1"/>
-                      </a:cNvPicPr>
-                    </a:nvPicPr>
-                    <a:blipFill>
-                      <a:blip r:embed="rId20"/>
-                      <a:stretch>
-                        <a:fillRect/>
-                      </a:stretch>
-                    </a:blipFill>
-                    <a:spPr>
-                      <a:xfrm>
-                        <a:off x="3143238" y="857232"/>
-                        <a:ext cx="4743099" cy="512108"/>
-                      </a:xfrm>
-                      <a:prstGeom prst="rect">
-                        <a:avLst/>
-                      </a:prstGeom>
-                    </a:spPr>
-                  </a:pic>
-                  <a:sp>
-                    <a:nvSpPr>
-                      <a:cNvPr id="7" name="TextBox 6"/>
-                      <a:cNvSpPr txBox="1"/>
-                    </a:nvSpPr>
-                    <a:spPr>
-                      <a:xfrm>
-                        <a:off x="1500166" y="928670"/>
-                        <a:ext cx="1428760" cy="369332"/>
-                      </a:xfrm>
-                      <a:prstGeom prst="rect">
-                        <a:avLst/>
-                      </a:prstGeom>
-                      <a:noFill/>
-                    </a:spPr>
-                    <a:txSp>
-                      <a:txBody>
-                        <a:bodyPr wrap="square" rtlCol="0">
-                          <a:spAutoFit/>
-                        </a:bodyPr>
-                        <a:lstStyle>
-                          <a:defPPr>
-                            <a:defRPr lang="zh-CN"/>
-                          </a:defPPr>
-                          <a:lvl1pPr marL="0" algn="l" defTabSz="914400" rtl="0" eaLnBrk="1" latinLnBrk="0" hangingPunct="1">
-                            <a:defRPr sz="1800" kern="1200">
-                              <a:solidFill>
-                                <a:schemeClr val="tx1"/>
-                              </a:solidFill>
-                              <a:latin typeface="+mn-lt"/>
-                              <a:ea typeface="+mn-ea"/>
-                              <a:cs typeface="+mn-cs"/>
-                            </a:defRPr>
-                          </a:lvl1pPr>
-                          <a:lvl2pPr marL="457200" algn="l" defTabSz="914400" rtl="0" eaLnBrk="1" latinLnBrk="0" hangingPunct="1">
-                            <a:defRPr sz="1800" kern="1200">
-                              <a:solidFill>
-                                <a:schemeClr val="tx1"/>
-                              </a:solidFill>
-                              <a:latin typeface="+mn-lt"/>
-                              <a:ea typeface="+mn-ea"/>
-                              <a:cs typeface="+mn-cs"/>
-                            </a:defRPr>
-                          </a:lvl2pPr>
-                          <a:lvl3pPr marL="914400" algn="l" defTabSz="914400" rtl="0" eaLnBrk="1" latinLnBrk="0" hangingPunct="1">
-                            <a:defRPr sz="1800" kern="1200">
-                              <a:solidFill>
-                                <a:schemeClr val="tx1"/>
-                              </a:solidFill>
-                              <a:latin typeface="+mn-lt"/>
-                              <a:ea typeface="+mn-ea"/>
-                              <a:cs typeface="+mn-cs"/>
-                            </a:defRPr>
-                          </a:lvl3pPr>
-                          <a:lvl4pPr marL="1371600" algn="l" defTabSz="914400" rtl="0" eaLnBrk="1" latinLnBrk="0" hangingPunct="1">
-                            <a:defRPr sz="1800" kern="1200">
-                              <a:solidFill>
-                                <a:schemeClr val="tx1"/>
-                              </a:solidFill>
-                              <a:latin typeface="+mn-lt"/>
-                              <a:ea typeface="+mn-ea"/>
-                              <a:cs typeface="+mn-cs"/>
-                            </a:defRPr>
-                          </a:lvl4pPr>
-                          <a:lvl5pPr marL="1828800" algn="l" defTabSz="914400" rtl="0" eaLnBrk="1" latinLnBrk="0" hangingPunct="1">
-                            <a:defRPr sz="1800" kern="1200">
-                              <a:solidFill>
-                                <a:schemeClr val="tx1"/>
-                              </a:solidFill>
-                              <a:latin typeface="+mn-lt"/>
-                              <a:ea typeface="+mn-ea"/>
-                              <a:cs typeface="+mn-cs"/>
-                            </a:defRPr>
-                          </a:lvl5pPr>
-                          <a:lvl6pPr marL="2286000" algn="l" defTabSz="914400" rtl="0" eaLnBrk="1" latinLnBrk="0" hangingPunct="1">
-                            <a:defRPr sz="1800" kern="1200">
-                              <a:solidFill>
-                                <a:schemeClr val="tx1"/>
-                              </a:solidFill>
-                              <a:latin typeface="+mn-lt"/>
-                              <a:ea typeface="+mn-ea"/>
-                              <a:cs typeface="+mn-cs"/>
-                            </a:defRPr>
-                          </a:lvl6pPr>
-                          <a:lvl7pPr marL="2743200" algn="l" defTabSz="914400" rtl="0" eaLnBrk="1" latinLnBrk="0" hangingPunct="1">
-                            <a:defRPr sz="1800" kern="1200">
-                              <a:solidFill>
-                                <a:schemeClr val="tx1"/>
-                              </a:solidFill>
-                              <a:latin typeface="+mn-lt"/>
-                              <a:ea typeface="+mn-ea"/>
-                              <a:cs typeface="+mn-cs"/>
-                            </a:defRPr>
-                          </a:lvl7pPr>
-                          <a:lvl8pPr marL="3200400" algn="l" defTabSz="914400" rtl="0" eaLnBrk="1" latinLnBrk="0" hangingPunct="1">
-                            <a:defRPr sz="1800" kern="1200">
-                              <a:solidFill>
-                                <a:schemeClr val="tx1"/>
-                              </a:solidFill>
-                              <a:latin typeface="+mn-lt"/>
-                              <a:ea typeface="+mn-ea"/>
-                              <a:cs typeface="+mn-cs"/>
-                            </a:defRPr>
-                          </a:lvl8pPr>
-                          <a:lvl9pPr marL="3657600" algn="l" defTabSz="914400" rtl="0" eaLnBrk="1" latinLnBrk="0" hangingPunct="1">
-                            <a:defRPr sz="1800" kern="1200">
-                              <a:solidFill>
-                                <a:schemeClr val="tx1"/>
-                              </a:solidFill>
-                              <a:latin typeface="+mn-lt"/>
-                              <a:ea typeface="+mn-ea"/>
-                              <a:cs typeface="+mn-cs"/>
-                            </a:defRPr>
-                          </a:lvl9pPr>
-                        </a:lstStyle>
-                        <a:p>
-                          <a:r>
-                            <a:rPr lang="en-US" altLang="zh-CN" dirty="0" err="1" smtClean="0"/>
-                            <a:t>ObExtend</a:t>
-                          </a:r>
-                          <a:endParaRPr lang="zh-CN" altLang="en-US" dirty="0"/>
-                        </a:p>
-                      </a:txBody>
-                      <a:useSpRect/>
-                    </a:txSp>
-                  </a:sp>
-                  <a:pic>
-                    <a:nvPicPr>
-                      <a:cNvPr id="12" name="table"/>
-                      <a:cNvPicPr>
-                        <a:picLocks noChangeAspect="1"/>
-                      </a:cNvPicPr>
-                    </a:nvPicPr>
-                    <a:blipFill>
-                      <a:blip r:embed="rId21"/>
-                      <a:stretch>
-                        <a:fillRect/>
-                      </a:stretch>
-                    </a:blipFill>
-                    <a:spPr>
-                      <a:xfrm>
-                        <a:off x="3143240" y="2700970"/>
-                        <a:ext cx="4810161" cy="518205"/>
-                      </a:xfrm>
-                      <a:prstGeom prst="rect">
-                        <a:avLst/>
-                      </a:prstGeom>
-                    </a:spPr>
-                  </a:pic>
-                  <a:pic>
-                    <a:nvPicPr>
-                      <a:cNvPr id="13" name="table"/>
-                      <a:cNvPicPr>
-                        <a:picLocks noChangeAspect="1"/>
-                      </a:cNvPicPr>
-                    </a:nvPicPr>
-                    <a:blipFill>
-                      <a:blip r:embed="rId22"/>
-                      <a:stretch>
-                        <a:fillRect/>
-                      </a:stretch>
-                    </a:blipFill>
-                    <a:spPr>
-                      <a:xfrm>
-                        <a:off x="3143239" y="2129466"/>
-                        <a:ext cx="4810161" cy="518205"/>
-                      </a:xfrm>
-                      <a:prstGeom prst="rect">
-                        <a:avLst/>
-                      </a:prstGeom>
-                    </a:spPr>
-                  </a:pic>
-                </lc:lockedCanvas>
+                    <a:prstGeom prst="rect">
+                      <a:avLst/>
+                    </a:prstGeom>
+                  </pic:spPr>
+                </pic:pic>
               </a:graphicData>
             </a:graphic>
           </wp:inline>
@@ -7357,14 +7074,14 @@
 
 <file path=word/endnotes.xml><?xml version="1.0" encoding="utf-8"?>
 <w:endnotes xmlns:ve="http://schemas.openxmlformats.org/markup-compatibility/2006" xmlns:o="urn:schemas-microsoft-com:office:office" xmlns:r="http://schemas.openxmlformats.org/officeDocument/2006/relationships" xmlns:m="http://schemas.openxmlformats.org/officeDocument/2006/math" xmlns:v="urn:schemas-microsoft-com:vml" xmlns:wp="http://schemas.openxmlformats.org/drawingml/2006/wordprocessingDrawing" xmlns:w10="urn:schemas-microsoft-com:office:word" xmlns:w="http://schemas.openxmlformats.org/wordprocessingml/2006/main" xmlns:wne="http://schemas.microsoft.com/office/word/2006/wordml">
-  <w:endnote w:type="separator" w:id="0">
+  <w:endnote w:type="separator" w:id="-1">
     <w:p>
       <w:r>
         <w:separator/>
       </w:r>
     </w:p>
   </w:endnote>
-  <w:endnote w:type="continuationSeparator" w:id="1">
+  <w:endnote w:type="continuationSeparator" w:id="0">
     <w:p>
       <w:r>
         <w:continuationSeparator/>
@@ -7376,14 +7093,14 @@
 
 <file path=word/footnotes.xml><?xml version="1.0" encoding="utf-8"?>
 <w:footnotes xmlns:ve="http://schemas.openxmlformats.org/markup-compatibility/2006" xmlns:o="urn:schemas-microsoft-com:office:office" xmlns:r="http://schemas.openxmlformats.org/officeDocument/2006/relationships" xmlns:m="http://schemas.openxmlformats.org/officeDocument/2006/math" xmlns:v="urn:schemas-microsoft-com:vml" xmlns:wp="http://schemas.openxmlformats.org/drawingml/2006/wordprocessingDrawing" xmlns:w10="urn:schemas-microsoft-com:office:word" xmlns:w="http://schemas.openxmlformats.org/wordprocessingml/2006/main" xmlns:wne="http://schemas.microsoft.com/office/word/2006/wordml">
-  <w:footnote w:type="separator" w:id="0">
+  <w:footnote w:type="separator" w:id="-1">
     <w:p>
       <w:r>
         <w:separator/>
       </w:r>
     </w:p>
   </w:footnote>
-  <w:footnote w:type="continuationSeparator" w:id="1">
+  <w:footnote w:type="continuationSeparator" w:id="0">
     <w:p>
       <w:r>
         <w:continuationSeparator/>
@@ -8147,7 +7864,7 @@
         <a:sysClr val="windowText" lastClr="000000"/>
       </a:dk1>
       <a:lt1>
-        <a:sysClr val="window" lastClr="C7EDCC"/>
+        <a:sysClr val="window" lastClr="FFFFFF"/>
       </a:lt1>
       <a:dk2>
         <a:srgbClr val="1F497D"/>
@@ -8427,7 +8144,7 @@
 </file>
 
 <file path=customXml/itemProps1.xml><?xml version="1.0" encoding="utf-8"?>
-<ds:datastoreItem xmlns:ds="http://schemas.openxmlformats.org/officeDocument/2006/customXml" ds:itemID="{B3675E29-751F-46E6-BE04-8A864B8D09DC}">
+<ds:datastoreItem xmlns:ds="http://schemas.openxmlformats.org/officeDocument/2006/customXml" ds:itemID="{E8AF0F9E-29DC-478A-BD8F-5A10877167FF}">
   <ds:schemaRefs>
     <ds:schemaRef ds:uri="http://schemas.openxmlformats.org/officeDocument/2006/bibliography"/>
   </ds:schemaRefs>

</xml_diff>